<commit_message>
README, SM, deleted bits
</commit_message>
<xml_diff>
--- a/Write_up/v1/README.docx
+++ b/Write_up/v1/README.docx
@@ -7,6 +7,127 @@
         <w:t>Change main results figure (Fig 2). Make the ribbon for the one in the background solid</w:t>
       </w:r>
     </w:p>
+    <w:p>
+      <w:r>
+        <w:t>Check the following references as they apparently consider the optimal spatial or temporal allocation of conservation budgets to maximise ecological benefit:</w:t>
+      </w:r>
+    </w:p>
+    <w:p>
+      <w:r>
+        <w:rPr>
+          <w:b/>
+          <w:bCs/>
+        </w:rPr>
+        <w:t>J. Wu, W.G. Boggess</w:t>
+      </w:r>
+      <w:r>
+        <w:rPr>
+          <w:b/>
+          <w:bCs/>
+        </w:rPr>
+        <w:t xml:space="preserve"> </w:t>
+      </w:r>
+      <w:r>
+        <w:rPr>
+          <w:b/>
+          <w:bCs/>
+        </w:rPr>
+        <w:t>The optimal allocation of conservation funds</w:t>
+      </w:r>
+      <w:r>
+        <w:t xml:space="preserve"> </w:t>
+      </w:r>
+      <w:r>
+        <w:t xml:space="preserve">J. Environ. Econ. </w:t>
+      </w:r>
+      <w:proofErr w:type="spellStart"/>
+      <w:r>
+        <w:t>Manag</w:t>
+      </w:r>
+      <w:proofErr w:type="spellEnd"/>
+      <w:r>
+        <w:t>., 38 (1999), pp. 302-321</w:t>
+      </w:r>
+    </w:p>
+    <w:p>
+      <w:r>
+        <w:rPr>
+          <w:b/>
+          <w:bCs/>
+        </w:rPr>
+        <w:t>M. Drechsler, F. </w:t>
+      </w:r>
+      <w:proofErr w:type="spellStart"/>
+      <w:r>
+        <w:rPr>
+          <w:b/>
+          <w:bCs/>
+        </w:rPr>
+        <w:t>Wätzold</w:t>
+      </w:r>
+      <w:proofErr w:type="spellEnd"/>
+      <w:r>
+        <w:rPr>
+          <w:b/>
+          <w:bCs/>
+        </w:rPr>
+        <w:t xml:space="preserve"> </w:t>
+      </w:r>
+      <w:r>
+        <w:rPr>
+          <w:b/>
+          <w:bCs/>
+        </w:rPr>
+        <w:t>The importance of economic costs in the development of guidelines for spatial conservation management</w:t>
+      </w:r>
+      <w:r>
+        <w:t xml:space="preserve"> </w:t>
+      </w:r>
+      <w:r>
+        <w:t xml:space="preserve">Biol. </w:t>
+      </w:r>
+      <w:proofErr w:type="spellStart"/>
+      <w:r>
+        <w:t>Conserv</w:t>
+      </w:r>
+      <w:proofErr w:type="spellEnd"/>
+      <w:r>
+        <w:t>., 97 (2001), pp. 51-59</w:t>
+      </w:r>
+    </w:p>
+    <w:p>
+      <w:r>
+        <w:t>C. Costello, S. </w:t>
+      </w:r>
+      <w:proofErr w:type="spellStart"/>
+      <w:r>
+        <w:t>Polasky</w:t>
+      </w:r>
+      <w:proofErr w:type="spellEnd"/>
+      <w:r>
+        <w:t xml:space="preserve"> </w:t>
+      </w:r>
+      <w:r>
+        <w:rPr>
+          <w:b/>
+          <w:bCs/>
+        </w:rPr>
+        <w:t>Dynamic reserve site selection</w:t>
+      </w:r>
+      <w:r>
+        <w:t xml:space="preserve"> </w:t>
+      </w:r>
+      <w:proofErr w:type="spellStart"/>
+      <w:r>
+        <w:t>Resour</w:t>
+      </w:r>
+      <w:proofErr w:type="spellEnd"/>
+      <w:r>
+        <w:t>. Energy Econ., 26 (2004), pp. 157-174</w:t>
+      </w:r>
+    </w:p>
+    <w:p/>
+    <w:p/>
     <w:sectPr>
       <w:pgSz w:w="11906" w:h="16838"/>
       <w:pgMar w:top="1440" w:right="1440" w:bottom="1440" w:left="1440" w:header="708" w:footer="708" w:gutter="0"/>
@@ -419,7 +540,6 @@
   <w:style w:type="character" w:default="1" w:styleId="DefaultParagraphFont">
     <w:name w:val="Default Paragraph Font"/>
     <w:uiPriority w:val="1"/>
-    <w:semiHidden/>
     <w:unhideWhenUsed/>
   </w:style>
   <w:style w:type="table" w:default="1" w:styleId="TableNormal">

</xml_diff>